<commit_message>
redis cache implemented. Needs more functionality depending on how many tweets gets sent. At the moment if the key exists then it will get returned no matter the amount. So if a user specifies 300 tweets, but the cache has 200 with those hashtags, the 200 tweets will get returned to the user
</commit_message>
<xml_diff>
--- a/Proposal CAB432 assignment.docx
+++ b/Proposal CAB432 assignment.docx
@@ -5,53 +5,133 @@
     <w:p>
       <w:pPr>
         <w:pStyle w:val="Tittel"/>
-      </w:pPr>
+        <w:rPr>
+          <w:lang w:val="en-US"/>
+        </w:rPr>
+      </w:pPr>
+      <w:r>
+        <w:rPr>
+          <w:lang w:val="en-US"/>
+        </w:rPr>
+        <w:t xml:space="preserve">Proposal CAB432 </w:t>
+      </w:r>
+      <w:proofErr w:type="gramStart"/>
+      <w:r>
+        <w:rPr>
+          <w:lang w:val="en-US"/>
+        </w:rPr>
+        <w:t>assignment-2</w:t>
+      </w:r>
+      <w:proofErr w:type="gramEnd"/>
+    </w:p>
+    <w:p>
+      <w:pPr>
+        <w:rPr>
+          <w:lang w:val="en-US"/>
+        </w:rPr>
+      </w:pPr>
+    </w:p>
+    <w:p>
+      <w:r>
+        <w:t xml:space="preserve">Student 1: Daniel </w:t>
+      </w:r>
       <w:proofErr w:type="spellStart"/>
       <w:r>
-        <w:t>Proposal</w:t>
+        <w:t>Sørenes</w:t>
       </w:r>
       <w:proofErr w:type="spellEnd"/>
       <w:r>
-        <w:t xml:space="preserve"> CAB432 assignment-2</w:t>
+        <w:t xml:space="preserve"> n10572465</w:t>
+      </w:r>
+    </w:p>
+    <w:p>
+      <w:r>
+        <w:t xml:space="preserve">Student 2: </w:t>
+      </w:r>
+      <w:proofErr w:type="spellStart"/>
+      <w:r>
+        <w:t>Anshul</w:t>
+      </w:r>
+      <w:proofErr w:type="spellEnd"/>
+      <w:r>
+        <w:t xml:space="preserve"> </w:t>
+      </w:r>
+      <w:proofErr w:type="spellStart"/>
+      <w:r>
+        <w:t>Jangra</w:t>
+      </w:r>
+      <w:proofErr w:type="spellEnd"/>
+      <w:r>
+        <w:t xml:space="preserve"> n100</w:t>
+      </w:r>
+      <w:r>
+        <w:t>80431</w:t>
       </w:r>
     </w:p>
     <w:p/>
     <w:p>
       <w:pPr>
         <w:pStyle w:val="Overskrift1"/>
-      </w:pPr>
-      <w:r>
-        <w:t xml:space="preserve">Application purpose and </w:t>
+        <w:rPr>
+          <w:lang w:val="en-US"/>
+        </w:rPr>
+      </w:pPr>
+      <w:r>
+        <w:rPr>
+          <w:lang w:val="en-US"/>
+        </w:rPr>
+        <w:t>Application purpose and description</w:t>
+      </w:r>
+    </w:p>
+    <w:p>
+      <w:pPr>
+        <w:rPr>
+          <w:lang w:val="en-US"/>
+        </w:rPr>
+      </w:pPr>
+      <w:r>
+        <w:rPr>
+          <w:lang w:val="en-US"/>
+        </w:rPr>
+        <w:t xml:space="preserve">The application </w:t>
+      </w:r>
+      <w:r>
+        <w:rPr>
+          <w:lang w:val="en-US"/>
+        </w:rPr>
+        <w:t xml:space="preserve">takes in user queries (specified hashtags) </w:t>
+      </w:r>
+      <w:r>
+        <w:rPr>
+          <w:lang w:val="en-US"/>
+        </w:rPr>
+        <w:t xml:space="preserve">for Twitter tweets </w:t>
+      </w:r>
+      <w:r>
+        <w:rPr>
+          <w:lang w:val="en-US"/>
+        </w:rPr>
+        <w:t xml:space="preserve">and </w:t>
+      </w:r>
+      <w:r>
+        <w:rPr>
+          <w:lang w:val="en-US"/>
+        </w:rPr>
+        <w:t xml:space="preserve">shows relevant information pertaining to those tweets. Such information is most important/relevant words in that context, most used hashtags and sentiment analysis. This will be displayed with D3.js and </w:t>
       </w:r>
       <w:proofErr w:type="spellStart"/>
       <w:r>
-        <w:t>description</w:t>
+        <w:rPr>
+          <w:lang w:val="en-US"/>
+        </w:rPr>
+        <w:t>wordclouds</w:t>
       </w:r>
       <w:proofErr w:type="spellEnd"/>
-    </w:p>
-    <w:p>
-      <w:pPr>
-        <w:rPr>
-          <w:lang w:val="en-US"/>
-        </w:rPr>
-      </w:pPr>
-      <w:r>
-        <w:rPr>
-          <w:lang w:val="en-US"/>
-        </w:rPr>
-        <w:t xml:space="preserve">The application </w:t>
-      </w:r>
-      <w:r>
-        <w:rPr>
-          <w:lang w:val="en-US"/>
-        </w:rPr>
-        <w:t xml:space="preserve">takes in user queries (specified hashtags) and </w:t>
-      </w:r>
-      <w:r>
-        <w:rPr>
-          <w:lang w:val="en-US"/>
-        </w:rPr>
-        <w:t>delivers a stream of live tweets based upon those hashtags (other filters such as location and language are also supported). In addition to this the application asynchronously processes the information and produces text mining and analysis on the live tweets. Word clouds, most frequent words, most used hashtag etc.</w:t>
+      <w:r>
+        <w:rPr>
+          <w:lang w:val="en-US"/>
+        </w:rPr>
+        <w:t>, bar-graphs and the other visualization methods.</w:t>
       </w:r>
     </w:p>
     <w:p>
@@ -126,7 +206,13 @@
         <w:rPr>
           <w:lang w:val="en-US"/>
         </w:rPr>
-        <w:t>Back-end for sentimental analysis based upon the queries and live-tweets.</w:t>
+        <w:t xml:space="preserve">Back-end for </w:t>
+      </w:r>
+      <w:r>
+        <w:rPr>
+          <w:lang w:val="en-US"/>
+        </w:rPr>
+        <w:t>twitter analysis, such as sentiment analysis, word importance, frequency of words and hashtags.</w:t>
       </w:r>
     </w:p>
     <w:p>
@@ -144,7 +230,21 @@
         <w:rPr>
           <w:lang w:val="en-US"/>
         </w:rPr>
-        <w:t>Query support coupled with basic sentimental analysis and word extraction.</w:t>
+        <w:t>Persistence implementation with Redis cache (</w:t>
+      </w:r>
+      <w:proofErr w:type="spellStart"/>
+      <w:r>
+        <w:rPr>
+          <w:lang w:val="en-US"/>
+        </w:rPr>
+        <w:t>ElastiCache</w:t>
+      </w:r>
+      <w:proofErr w:type="spellEnd"/>
+      <w:r>
+        <w:rPr>
+          <w:lang w:val="en-US"/>
+        </w:rPr>
+        <w:t>).</w:t>
       </w:r>
     </w:p>
     <w:p>
@@ -162,7 +262,7 @@
         <w:rPr>
           <w:lang w:val="en-US"/>
         </w:rPr>
-        <w:t>Front-end visualization of tweet analysis.</w:t>
+        <w:t>Persistence implementation with S3</w:t>
       </w:r>
     </w:p>
     <w:p>
@@ -176,99 +276,45 @@
           <w:lang w:val="en-US"/>
         </w:rPr>
       </w:pPr>
-      <w:r>
-        <w:rPr>
-          <w:lang w:val="en-US"/>
-        </w:rPr>
-        <w:t>More filter options and visualization of sentimental analysis with most frequent words/hashtags.</w:t>
-      </w:r>
-    </w:p>
-    <w:p>
-      <w:pPr>
-        <w:pStyle w:val="Listeavsnitt"/>
-        <w:numPr>
-          <w:ilvl w:val="0"/>
-          <w:numId w:val="1"/>
-        </w:numPr>
-        <w:rPr>
-          <w:lang w:val="en-US"/>
-        </w:rPr>
-      </w:pPr>
-      <w:r>
-        <w:rPr>
-          <w:lang w:val="en-US"/>
-        </w:rPr>
-        <w:t>Multiple instances.</w:t>
-      </w:r>
-    </w:p>
-    <w:p>
-      <w:pPr>
-        <w:pStyle w:val="Listeavsnitt"/>
-        <w:numPr>
-          <w:ilvl w:val="0"/>
-          <w:numId w:val="1"/>
-        </w:numPr>
-        <w:rPr>
-          <w:lang w:val="en-US"/>
-        </w:rPr>
-      </w:pPr>
-      <w:r>
-        <w:rPr>
-          <w:lang w:val="en-US"/>
-        </w:rPr>
-        <w:t>Multiple instances with manual scaling.</w:t>
-      </w:r>
-    </w:p>
-    <w:p>
-      <w:pPr>
-        <w:pStyle w:val="Listeavsnitt"/>
-        <w:numPr>
-          <w:ilvl w:val="0"/>
-          <w:numId w:val="1"/>
-        </w:numPr>
-        <w:rPr>
-          <w:lang w:val="en-US"/>
-        </w:rPr>
-      </w:pPr>
-      <w:r>
-        <w:rPr>
-          <w:lang w:val="en-US"/>
-        </w:rPr>
-        <w:t>Multiple instances with automated scaling.</w:t>
-      </w:r>
-    </w:p>
-    <w:p>
-      <w:pPr>
-        <w:rPr>
-          <w:lang w:val="en-US"/>
-        </w:rPr>
-      </w:pPr>
-    </w:p>
-    <w:p>
-      <w:pPr>
-        <w:pStyle w:val="Listeavsnitt"/>
-        <w:numPr>
-          <w:ilvl w:val="0"/>
-          <w:numId w:val="2"/>
-        </w:numPr>
-        <w:rPr>
-          <w:lang w:val="en-US"/>
-        </w:rPr>
-      </w:pPr>
-      <w:r>
-        <w:rPr>
-          <w:lang w:val="en-US"/>
-        </w:rPr>
-        <w:t>S3 for the long</w:t>
-      </w:r>
-      <w:r>
-        <w:rPr>
-          <w:lang w:val="en-US"/>
-        </w:rPr>
-        <w:t>-</w:t>
-      </w:r>
       <w:bookmarkStart w:id="0" w:name="_GoBack"/>
       <w:bookmarkEnd w:id="0"/>
+      <w:r>
+        <w:rPr>
+          <w:lang w:val="en-US"/>
+        </w:rPr>
+        <w:t>Implement load-balancing and scaling</w:t>
+      </w:r>
+    </w:p>
+    <w:p>
+      <w:pPr>
+        <w:rPr>
+          <w:lang w:val="en-US"/>
+        </w:rPr>
+      </w:pPr>
+    </w:p>
+    <w:p>
+      <w:pPr>
+        <w:pStyle w:val="Listeavsnitt"/>
+        <w:numPr>
+          <w:ilvl w:val="0"/>
+          <w:numId w:val="2"/>
+        </w:numPr>
+        <w:rPr>
+          <w:lang w:val="en-US"/>
+        </w:rPr>
+      </w:pPr>
+      <w:r>
+        <w:rPr>
+          <w:lang w:val="en-US"/>
+        </w:rPr>
+        <w:t>S3 for the long</w:t>
+      </w:r>
+      <w:r>
+        <w:rPr>
+          <w:lang w:val="en-US"/>
+        </w:rPr>
+        <w:t>-</w:t>
+      </w:r>
       <w:r>
         <w:rPr>
           <w:lang w:val="en-US"/>
@@ -433,6 +479,9 @@
     <w:p>
       <w:pPr>
         <w:pStyle w:val="Overskrift1"/>
+        <w:rPr>
+          <w:lang w:val="en-US"/>
+        </w:rPr>
       </w:pPr>
       <w:proofErr w:type="spellStart"/>
       <w:r>
@@ -448,97 +497,79 @@
         <w:pStyle w:val="Listeavsnitt"/>
         <w:numPr>
           <w:ilvl w:val="0"/>
-          <w:numId w:val="2"/>
-        </w:numPr>
-        <w:rPr>
-          <w:lang w:val="en-US"/>
-        </w:rPr>
-      </w:pPr>
-      <w:r>
-        <w:rPr>
-          <w:lang w:val="en-US"/>
-        </w:rPr>
-        <w:t>I want to see what people’s tweets are with these specific hashtags</w:t>
-      </w:r>
-    </w:p>
-    <w:p>
-      <w:pPr>
-        <w:pStyle w:val="Listeavsnitt"/>
-        <w:numPr>
-          <w:ilvl w:val="0"/>
-          <w:numId w:val="2"/>
-        </w:numPr>
-        <w:rPr>
-          <w:lang w:val="en-US"/>
-        </w:rPr>
-      </w:pPr>
-      <w:r>
-        <w:rPr>
-          <w:lang w:val="en-US"/>
-        </w:rPr>
-        <w:t>I want to see what people’s tweets are with this specific language</w:t>
-      </w:r>
-    </w:p>
-    <w:p>
-      <w:pPr>
-        <w:pStyle w:val="Listeavsnitt"/>
-        <w:numPr>
-          <w:ilvl w:val="0"/>
-          <w:numId w:val="2"/>
-        </w:numPr>
-        <w:rPr>
-          <w:lang w:val="en-US"/>
-        </w:rPr>
-      </w:pPr>
-      <w:r>
-        <w:rPr>
-          <w:lang w:val="en-US"/>
-        </w:rPr>
-        <w:t>I want to see what the most frequent words are with these specific filters</w:t>
-      </w:r>
-    </w:p>
-    <w:p>
-      <w:pPr>
-        <w:pStyle w:val="Listeavsnitt"/>
-        <w:numPr>
-          <w:ilvl w:val="0"/>
-          <w:numId w:val="2"/>
-        </w:numPr>
-        <w:rPr>
-          <w:lang w:val="en-US"/>
-        </w:rPr>
-      </w:pPr>
-      <w:r>
-        <w:rPr>
-          <w:lang w:val="en-US"/>
-        </w:rPr>
-        <w:t>I want to see what the context of the tweets are with these specific filters</w:t>
-      </w:r>
-    </w:p>
-    <w:p>
-      <w:pPr>
-        <w:pStyle w:val="Listeavsnitt"/>
-        <w:numPr>
-          <w:ilvl w:val="0"/>
-          <w:numId w:val="2"/>
-        </w:numPr>
-        <w:rPr>
-          <w:lang w:val="en-US"/>
-        </w:rPr>
-      </w:pPr>
-      <w:r>
-        <w:rPr>
-          <w:lang w:val="en-US"/>
-        </w:rPr>
-        <w:t>I want to see which hashtag is the most popular one based on these filters</w:t>
-      </w:r>
-    </w:p>
-    <w:p>
-      <w:pPr>
-        <w:pStyle w:val="Listeavsnitt"/>
-        <w:numPr>
-          <w:ilvl w:val="0"/>
-          <w:numId w:val="2"/>
+          <w:numId w:val="3"/>
+        </w:numPr>
+        <w:rPr>
+          <w:lang w:val="en-US"/>
+        </w:rPr>
+      </w:pPr>
+      <w:r>
+        <w:rPr>
+          <w:lang w:val="en-US"/>
+        </w:rPr>
+        <w:t xml:space="preserve">I want to see what the context of the tweets are with these specific </w:t>
+      </w:r>
+      <w:r>
+        <w:rPr>
+          <w:lang w:val="en-US"/>
+        </w:rPr>
+        <w:t>hashtags</w:t>
+      </w:r>
+    </w:p>
+    <w:p>
+      <w:pPr>
+        <w:pStyle w:val="Listeavsnitt"/>
+        <w:numPr>
+          <w:ilvl w:val="0"/>
+          <w:numId w:val="3"/>
+        </w:numPr>
+        <w:rPr>
+          <w:lang w:val="en-US"/>
+        </w:rPr>
+      </w:pPr>
+      <w:r>
+        <w:rPr>
+          <w:lang w:val="en-US"/>
+        </w:rPr>
+        <w:t>I want to see which hashtag</w:t>
+      </w:r>
+      <w:r>
+        <w:rPr>
+          <w:lang w:val="en-US"/>
+        </w:rPr>
+        <w:t>s</w:t>
+      </w:r>
+      <w:r>
+        <w:rPr>
+          <w:lang w:val="en-US"/>
+        </w:rPr>
+        <w:t xml:space="preserve"> </w:t>
+      </w:r>
+      <w:r>
+        <w:rPr>
+          <w:lang w:val="en-US"/>
+        </w:rPr>
+        <w:t>are</w:t>
+      </w:r>
+      <w:r>
+        <w:rPr>
+          <w:lang w:val="en-US"/>
+        </w:rPr>
+        <w:t xml:space="preserve"> the most popular one based on thes</w:t>
+      </w:r>
+      <w:r>
+        <w:rPr>
+          <w:lang w:val="en-US"/>
+        </w:rPr>
+        <w:t>e hashtags</w:t>
+      </w:r>
+    </w:p>
+    <w:p>
+      <w:pPr>
+        <w:pStyle w:val="Listeavsnitt"/>
+        <w:numPr>
+          <w:ilvl w:val="0"/>
+          <w:numId w:val="3"/>
         </w:numPr>
         <w:rPr>
           <w:lang w:val="en-US"/>
@@ -553,6 +584,24 @@
     </w:p>
     <w:p>
       <w:pPr>
+        <w:pStyle w:val="Listeavsnitt"/>
+        <w:numPr>
+          <w:ilvl w:val="0"/>
+          <w:numId w:val="3"/>
+        </w:numPr>
+        <w:rPr>
+          <w:lang w:val="en-US"/>
+        </w:rPr>
+      </w:pPr>
+      <w:r>
+        <w:rPr>
+          <w:lang w:val="en-US"/>
+        </w:rPr>
+        <w:t>I want to see if the overall representation of these hashtags is negative or positive.</w:t>
+      </w:r>
+    </w:p>
+    <w:p>
+      <w:pPr>
         <w:pStyle w:val="Overskrift1"/>
       </w:pPr>
       <w:r>
@@ -574,13 +623,25 @@
         <w:rPr>
           <w:lang w:val="en-US"/>
         </w:rPr>
-        <w:t xml:space="preserve">Twitter API (either v1.1 or </w:t>
-      </w:r>
-      <w:r>
-        <w:rPr>
-          <w:lang w:val="en-US"/>
-        </w:rPr>
-        <w:t>Filtered Streams Lab API)</w:t>
+        <w:t>Twitter API</w:t>
+      </w:r>
+      <w:r>
+        <w:rPr>
+          <w:lang w:val="en-US"/>
+        </w:rPr>
+        <w:t xml:space="preserve"> for</w:t>
+      </w:r>
+      <w:r>
+        <w:rPr>
+          <w:lang w:val="en-US"/>
+        </w:rPr>
+        <w:t xml:space="preserve"> </w:t>
+      </w:r>
+      <w:r>
+        <w:rPr>
+          <w:lang w:val="en-US"/>
+        </w:rPr>
+        <w:t>basic search and getting the tweets</w:t>
       </w:r>
     </w:p>
     <w:p>
@@ -598,33 +659,81 @@
         <w:rPr>
           <w:lang w:val="en-US"/>
         </w:rPr>
-        <w:t>Twitter has several API</w:t>
-      </w:r>
-    </w:p>
-    <w:p>
-      <w:pPr>
-        <w:pStyle w:val="Listeavsnitt"/>
-        <w:numPr>
-          <w:ilvl w:val="0"/>
-          <w:numId w:val="2"/>
-        </w:numPr>
-        <w:rPr>
-          <w:lang w:val="en-US"/>
-        </w:rPr>
-      </w:pPr>
+        <w:t>Fetches tweets based on a range of possible query parameters. Here the only query parameter used is hashtag specific.</w:t>
+      </w:r>
+    </w:p>
+    <w:p>
+      <w:pPr>
+        <w:pStyle w:val="Listeavsnitt"/>
+        <w:numPr>
+          <w:ilvl w:val="1"/>
+          <w:numId w:val="2"/>
+        </w:numPr>
+        <w:rPr>
+          <w:lang w:val="en-US"/>
+        </w:rPr>
+      </w:pPr>
+      <w:r>
+        <w:rPr>
+          <w:lang w:val="en-US"/>
+        </w:rPr>
+        <w:t>Used for every user story to get the tweets containing those specific hashtags</w:t>
+      </w:r>
+    </w:p>
+    <w:p>
+      <w:pPr>
+        <w:pStyle w:val="Listeavsnitt"/>
+        <w:numPr>
+          <w:ilvl w:val="0"/>
+          <w:numId w:val="2"/>
+        </w:numPr>
+        <w:rPr>
+          <w:lang w:val="en-US"/>
+        </w:rPr>
+      </w:pPr>
+      <w:r>
+        <w:rPr>
+          <w:lang w:val="en-US"/>
+        </w:rPr>
+        <w:t>NLP</w:t>
+      </w:r>
+    </w:p>
+    <w:p>
+      <w:pPr>
+        <w:pStyle w:val="Listeavsnitt"/>
+        <w:numPr>
+          <w:ilvl w:val="1"/>
+          <w:numId w:val="2"/>
+        </w:numPr>
+        <w:rPr>
+          <w:lang w:val="en-US"/>
+        </w:rPr>
+      </w:pPr>
+      <w:r>
+        <w:rPr>
+          <w:lang w:val="en-US"/>
+        </w:rPr>
+        <w:t xml:space="preserve">Used for user-story </w:t>
+      </w:r>
+      <w:r>
+        <w:rPr>
+          <w:lang w:val="en-US"/>
+        </w:rPr>
+        <w:t xml:space="preserve">1, 3 and 4. Used for sentiment analysis and </w:t>
+      </w:r>
       <w:proofErr w:type="spellStart"/>
       <w:r>
         <w:rPr>
           <w:lang w:val="en-US"/>
         </w:rPr>
-        <w:t>NLTK</w:t>
+        <w:t>tf-idf</w:t>
       </w:r>
       <w:proofErr w:type="spellEnd"/>
       <w:r>
         <w:rPr>
           <w:lang w:val="en-US"/>
         </w:rPr>
-        <w:t xml:space="preserve"> for sentimental analysis</w:t>
+        <w:t xml:space="preserve"> feature extraction (get the words with most importance/relevance to the context of the tweets).</w:t>
       </w:r>
     </w:p>
     <w:p>
@@ -649,6 +758,24 @@
       <w:pPr>
         <w:pStyle w:val="Listeavsnitt"/>
         <w:numPr>
+          <w:ilvl w:val="1"/>
+          <w:numId w:val="2"/>
+        </w:numPr>
+        <w:rPr>
+          <w:lang w:val="en-US"/>
+        </w:rPr>
+      </w:pPr>
+      <w:r>
+        <w:rPr>
+          <w:lang w:val="en-US"/>
+        </w:rPr>
+        <w:t>Used for every user-story to visualize the data from the analysis.</w:t>
+      </w:r>
+    </w:p>
+    <w:p>
+      <w:pPr>
+        <w:pStyle w:val="Listeavsnitt"/>
+        <w:numPr>
           <w:ilvl w:val="0"/>
           <w:numId w:val="2"/>
         </w:numPr>
@@ -674,29 +801,55 @@
           <w:lang w:val="en-US"/>
         </w:rPr>
       </w:pPr>
-      <w:r>
-        <w:rPr>
-          <w:lang w:val="en-US"/>
-        </w:rPr>
-        <w:t>Natural for natural language extraction</w:t>
-      </w:r>
-    </w:p>
-    <w:p>
-      <w:pPr>
-        <w:pStyle w:val="Listeavsnitt"/>
-        <w:numPr>
-          <w:ilvl w:val="0"/>
-          <w:numId w:val="2"/>
-        </w:numPr>
-        <w:rPr>
-          <w:lang w:val="en-US"/>
-        </w:rPr>
-      </w:pPr>
-      <w:r>
-        <w:rPr>
-          <w:lang w:val="en-US"/>
-        </w:rPr>
-        <w:t>NLP for natural language extraction and analysis</w:t>
+      <w:proofErr w:type="gramStart"/>
+      <w:r>
+        <w:rPr>
+          <w:lang w:val="en-US"/>
+        </w:rPr>
+        <w:t>N</w:t>
+      </w:r>
+      <w:r>
+        <w:rPr>
+          <w:lang w:val="en-US"/>
+        </w:rPr>
+        <w:t>atural-compromise</w:t>
+      </w:r>
+      <w:proofErr w:type="gramEnd"/>
+      <w:r>
+        <w:rPr>
+          <w:lang w:val="en-US"/>
+        </w:rPr>
+        <w:t xml:space="preserve"> </w:t>
+      </w:r>
+      <w:r>
+        <w:rPr>
+          <w:lang w:val="en-US"/>
+        </w:rPr>
+        <w:t xml:space="preserve">for </w:t>
+      </w:r>
+      <w:r>
+        <w:rPr>
+          <w:lang w:val="en-US"/>
+        </w:rPr>
+        <w:t>data pre-processing</w:t>
+      </w:r>
+    </w:p>
+    <w:p>
+      <w:pPr>
+        <w:pStyle w:val="Listeavsnitt"/>
+        <w:numPr>
+          <w:ilvl w:val="1"/>
+          <w:numId w:val="2"/>
+        </w:numPr>
+        <w:rPr>
+          <w:lang w:val="en-US"/>
+        </w:rPr>
+      </w:pPr>
+      <w:r>
+        <w:rPr>
+          <w:lang w:val="en-US"/>
+        </w:rPr>
+        <w:t>For pre-processing the tweets to make it usable for NLP analysis.</w:t>
       </w:r>
     </w:p>
     <w:p>
@@ -718,77 +871,637 @@
         <w:t>ElastiCache</w:t>
       </w:r>
       <w:proofErr w:type="spellEnd"/>
-    </w:p>
-    <w:p>
-      <w:pPr>
-        <w:pStyle w:val="Listeavsnitt"/>
-        <w:numPr>
-          <w:ilvl w:val="0"/>
-          <w:numId w:val="2"/>
-        </w:numPr>
-        <w:rPr>
-          <w:lang w:val="en-US"/>
-        </w:rPr>
-      </w:pPr>
-      <w:r>
-        <w:rPr>
-          <w:lang w:val="en-US"/>
-        </w:rPr>
-        <w:t>S3 long-term storage</w:t>
-      </w:r>
-    </w:p>
-    <w:p>
-      <w:pPr>
-        <w:pStyle w:val="Listeavsnitt"/>
-        <w:numPr>
-          <w:ilvl w:val="0"/>
-          <w:numId w:val="2"/>
-        </w:numPr>
-        <w:rPr>
-          <w:lang w:val="en-US"/>
-        </w:rPr>
-      </w:pPr>
-      <w:r>
-        <w:rPr>
-          <w:lang w:val="en-US"/>
-        </w:rPr>
-        <w:t xml:space="preserve">Node.js and </w:t>
-      </w:r>
+      <w:r>
+        <w:rPr>
+          <w:lang w:val="en-US"/>
+        </w:rPr>
+        <w:t xml:space="preserve"> for cache</w:t>
+      </w:r>
+    </w:p>
+    <w:p>
+      <w:pPr>
+        <w:pStyle w:val="Listeavsnitt"/>
+        <w:numPr>
+          <w:ilvl w:val="1"/>
+          <w:numId w:val="2"/>
+        </w:numPr>
+        <w:rPr>
+          <w:lang w:val="en-US"/>
+        </w:rPr>
+      </w:pPr>
+      <w:r>
+        <w:rPr>
+          <w:lang w:val="en-US"/>
+        </w:rPr>
+        <w:t>For caching the tweets/tweet analysis.</w:t>
+      </w:r>
+    </w:p>
+    <w:p>
+      <w:pPr>
+        <w:pStyle w:val="Listeavsnitt"/>
+        <w:numPr>
+          <w:ilvl w:val="0"/>
+          <w:numId w:val="2"/>
+        </w:numPr>
+        <w:rPr>
+          <w:lang w:val="en-US"/>
+        </w:rPr>
+      </w:pPr>
+      <w:r>
+        <w:rPr>
+          <w:lang w:val="en-US"/>
+        </w:rPr>
+        <w:t xml:space="preserve">S3 </w:t>
+      </w:r>
+      <w:r>
+        <w:rPr>
+          <w:lang w:val="en-US"/>
+        </w:rPr>
+        <w:t>for long-term storage</w:t>
+      </w:r>
+    </w:p>
+    <w:p>
+      <w:pPr>
+        <w:pStyle w:val="Listeavsnitt"/>
+        <w:numPr>
+          <w:ilvl w:val="1"/>
+          <w:numId w:val="2"/>
+        </w:numPr>
+        <w:rPr>
+          <w:lang w:val="en-US"/>
+        </w:rPr>
+      </w:pPr>
+      <w:r>
+        <w:rPr>
+          <w:lang w:val="en-US"/>
+        </w:rPr>
+        <w:t>For long-term storage for the tweets/tweet analysis.</w:t>
+      </w:r>
+    </w:p>
+    <w:p>
+      <w:pPr>
+        <w:pStyle w:val="Listeavsnitt"/>
+        <w:numPr>
+          <w:ilvl w:val="0"/>
+          <w:numId w:val="2"/>
+        </w:numPr>
+        <w:rPr>
+          <w:lang w:val="en-US"/>
+        </w:rPr>
+      </w:pPr>
+      <w:r>
+        <w:rPr>
+          <w:lang w:val="en-US"/>
+        </w:rPr>
+        <w:t xml:space="preserve">Node.js </w:t>
+      </w:r>
+      <w:r>
+        <w:rPr>
+          <w:lang w:val="en-US"/>
+        </w:rPr>
+        <w:t>for backend</w:t>
+      </w:r>
+    </w:p>
+    <w:p>
+      <w:pPr>
+        <w:pStyle w:val="Listeavsnitt"/>
+        <w:numPr>
+          <w:ilvl w:val="1"/>
+          <w:numId w:val="2"/>
+        </w:numPr>
+        <w:rPr>
+          <w:lang w:val="en-US"/>
+        </w:rPr>
+      </w:pPr>
+      <w:r>
+        <w:rPr>
+          <w:lang w:val="en-US"/>
+        </w:rPr>
+        <w:t>For the server and tweet processing.</w:t>
+      </w:r>
+    </w:p>
+    <w:p>
+      <w:pPr>
+        <w:pStyle w:val="Listeavsnitt"/>
+        <w:numPr>
+          <w:ilvl w:val="0"/>
+          <w:numId w:val="2"/>
+        </w:numPr>
+        <w:rPr>
+          <w:lang w:val="en-US"/>
+        </w:rPr>
+      </w:pPr>
+      <w:r>
+        <w:rPr>
+          <w:lang w:val="en-US"/>
+        </w:rPr>
+        <w:t>React for frontend</w:t>
+      </w:r>
+    </w:p>
+    <w:p>
+      <w:pPr>
+        <w:pStyle w:val="Listeavsnitt"/>
+        <w:numPr>
+          <w:ilvl w:val="1"/>
+          <w:numId w:val="2"/>
+        </w:numPr>
+        <w:rPr>
+          <w:lang w:val="en-US"/>
+        </w:rPr>
+      </w:pPr>
+      <w:r>
+        <w:rPr>
+          <w:lang w:val="en-US"/>
+        </w:rPr>
+        <w:t>For the user-interface and integration with D3js.</w:t>
+      </w:r>
+    </w:p>
+    <w:p>
+      <w:pPr>
+        <w:rPr>
+          <w:lang w:val="en-US"/>
+        </w:rPr>
+      </w:pPr>
+    </w:p>
+    <w:p>
+      <w:pPr>
+        <w:pStyle w:val="Overskrift1"/>
+        <w:rPr>
+          <w:lang w:val="en-US"/>
+        </w:rPr>
+      </w:pPr>
+      <w:r>
+        <w:rPr>
+          <w:lang w:val="en-US"/>
+        </w:rPr>
+        <w:t>The division between client</w:t>
+      </w:r>
+      <w:r>
+        <w:rPr>
+          <w:lang w:val="en-US"/>
+        </w:rPr>
+        <w:t>-side and server-side</w:t>
+      </w:r>
+    </w:p>
+    <w:p>
+      <w:pPr>
+        <w:rPr>
+          <w:lang w:val="en-US"/>
+        </w:rPr>
+      </w:pPr>
+    </w:p>
+    <w:p>
+      <w:pPr>
+        <w:rPr>
+          <w:rFonts w:ascii="Times New Roman" w:eastAsia="Times New Roman" w:hAnsi="Times New Roman" w:cs="Times New Roman"/>
+          <w:lang w:val="en-US" w:eastAsia="nb-NO"/>
+        </w:rPr>
+      </w:pPr>
+      <w:r>
+        <w:rPr>
+          <w:rFonts w:ascii="Times New Roman" w:eastAsia="Times New Roman" w:hAnsi="Times New Roman" w:cs="Times New Roman"/>
+          <w:lang w:val="en-US" w:eastAsia="nb-NO"/>
+        </w:rPr>
+        <w:t>A clear statement of the division between server side and client</w:t>
+      </w:r>
+      <w:r>
+        <w:rPr>
+          <w:rFonts w:ascii="Times New Roman" w:eastAsia="Times New Roman" w:hAnsi="Times New Roman" w:cs="Times New Roman"/>
+          <w:lang w:val="en-US" w:eastAsia="nb-NO"/>
+        </w:rPr>
+        <w:t>-</w:t>
+      </w:r>
+      <w:r>
+        <w:rPr>
+          <w:rFonts w:ascii="Times New Roman" w:eastAsia="Times New Roman" w:hAnsi="Times New Roman" w:cs="Times New Roman"/>
+          <w:lang w:val="en-US" w:eastAsia="nb-NO"/>
+        </w:rPr>
+        <w:t xml:space="preserve">side processing, and the technologies to be deployed. </w:t>
+      </w:r>
+    </w:p>
+    <w:p>
+      <w:pPr>
+        <w:rPr>
+          <w:rFonts w:ascii="Times New Roman" w:eastAsia="Times New Roman" w:hAnsi="Times New Roman" w:cs="Times New Roman"/>
+          <w:lang w:val="en-US" w:eastAsia="nb-NO"/>
+        </w:rPr>
+      </w:pPr>
+    </w:p>
+    <w:p>
+      <w:pPr>
+        <w:rPr>
+          <w:rFonts w:ascii="Times New Roman" w:eastAsia="Times New Roman" w:hAnsi="Times New Roman" w:cs="Times New Roman"/>
+          <w:lang w:val="en-US" w:eastAsia="nb-NO"/>
+        </w:rPr>
+      </w:pPr>
+      <w:r>
+        <w:rPr>
+          <w:rFonts w:ascii="Times New Roman" w:eastAsia="Times New Roman" w:hAnsi="Times New Roman" w:cs="Times New Roman"/>
+          <w:lang w:val="en-US" w:eastAsia="nb-NO"/>
+        </w:rPr>
+        <w:t xml:space="preserve">The server will </w:t>
+      </w:r>
+      <w:r>
+        <w:rPr>
+          <w:rFonts w:ascii="Times New Roman" w:eastAsia="Times New Roman" w:hAnsi="Times New Roman" w:cs="Times New Roman"/>
+          <w:lang w:val="en-US" w:eastAsia="nb-NO"/>
+        </w:rPr>
+        <w:t xml:space="preserve">get a request from the client and </w:t>
+      </w:r>
+      <w:r>
+        <w:rPr>
+          <w:rFonts w:ascii="Times New Roman" w:eastAsia="Times New Roman" w:hAnsi="Times New Roman" w:cs="Times New Roman"/>
+          <w:lang w:val="en-US" w:eastAsia="nb-NO"/>
+        </w:rPr>
+        <w:t xml:space="preserve">handle the </w:t>
+      </w:r>
+      <w:r>
+        <w:rPr>
+          <w:rFonts w:ascii="Times New Roman" w:eastAsia="Times New Roman" w:hAnsi="Times New Roman" w:cs="Times New Roman"/>
+          <w:lang w:val="en-US" w:eastAsia="nb-NO"/>
+        </w:rPr>
+        <w:t>user query</w:t>
+      </w:r>
+      <w:r>
+        <w:rPr>
+          <w:rFonts w:ascii="Times New Roman" w:eastAsia="Times New Roman" w:hAnsi="Times New Roman" w:cs="Times New Roman"/>
+          <w:lang w:val="en-US" w:eastAsia="nb-NO"/>
+        </w:rPr>
+        <w:t xml:space="preserve"> </w:t>
+      </w:r>
+      <w:r>
+        <w:rPr>
+          <w:rFonts w:ascii="Times New Roman" w:eastAsia="Times New Roman" w:hAnsi="Times New Roman" w:cs="Times New Roman"/>
+          <w:lang w:val="en-US" w:eastAsia="nb-NO"/>
+        </w:rPr>
+        <w:t>with</w:t>
+      </w:r>
+      <w:r>
+        <w:rPr>
+          <w:rFonts w:ascii="Times New Roman" w:eastAsia="Times New Roman" w:hAnsi="Times New Roman" w:cs="Times New Roman"/>
+          <w:lang w:val="en-US" w:eastAsia="nb-NO"/>
+        </w:rPr>
+        <w:t xml:space="preserve"> the Twitter API</w:t>
+      </w:r>
+      <w:r>
+        <w:rPr>
+          <w:rFonts w:ascii="Times New Roman" w:eastAsia="Times New Roman" w:hAnsi="Times New Roman" w:cs="Times New Roman"/>
+          <w:lang w:val="en-US" w:eastAsia="nb-NO"/>
+        </w:rPr>
+        <w:t>. It will</w:t>
+      </w:r>
+      <w:r>
+        <w:rPr>
+          <w:rFonts w:ascii="Times New Roman" w:eastAsia="Times New Roman" w:hAnsi="Times New Roman" w:cs="Times New Roman"/>
+          <w:lang w:val="en-US" w:eastAsia="nb-NO"/>
+        </w:rPr>
+        <w:t xml:space="preserve"> the pars</w:t>
+      </w:r>
+      <w:r>
+        <w:rPr>
+          <w:rFonts w:ascii="Times New Roman" w:eastAsia="Times New Roman" w:hAnsi="Times New Roman" w:cs="Times New Roman"/>
+          <w:lang w:val="en-US" w:eastAsia="nb-NO"/>
+        </w:rPr>
+        <w:t>e</w:t>
+      </w:r>
+      <w:r>
+        <w:rPr>
+          <w:rFonts w:ascii="Times New Roman" w:eastAsia="Times New Roman" w:hAnsi="Times New Roman" w:cs="Times New Roman"/>
+          <w:lang w:val="en-US" w:eastAsia="nb-NO"/>
+        </w:rPr>
+        <w:t xml:space="preserve"> and </w:t>
+      </w:r>
+      <w:r>
+        <w:rPr>
+          <w:rFonts w:ascii="Times New Roman" w:eastAsia="Times New Roman" w:hAnsi="Times New Roman" w:cs="Times New Roman"/>
+          <w:lang w:val="en-US" w:eastAsia="nb-NO"/>
+        </w:rPr>
+        <w:t>analyze</w:t>
+      </w:r>
+      <w:r>
+        <w:rPr>
+          <w:rFonts w:ascii="Times New Roman" w:eastAsia="Times New Roman" w:hAnsi="Times New Roman" w:cs="Times New Roman"/>
+          <w:lang w:val="en-US" w:eastAsia="nb-NO"/>
+        </w:rPr>
+        <w:t xml:space="preserve"> the tweets</w:t>
+      </w:r>
+      <w:r>
+        <w:rPr>
+          <w:rFonts w:ascii="Times New Roman" w:eastAsia="Times New Roman" w:hAnsi="Times New Roman" w:cs="Times New Roman"/>
+          <w:lang w:val="en-US" w:eastAsia="nb-NO"/>
+        </w:rPr>
+        <w:t xml:space="preserve"> from the Twitter API response</w:t>
+      </w:r>
+      <w:r>
+        <w:rPr>
+          <w:rFonts w:ascii="Times New Roman" w:eastAsia="Times New Roman" w:hAnsi="Times New Roman" w:cs="Times New Roman"/>
+          <w:lang w:val="en-US" w:eastAsia="nb-NO"/>
+        </w:rPr>
+        <w:t>,</w:t>
+      </w:r>
+      <w:r>
+        <w:rPr>
+          <w:rFonts w:ascii="Times New Roman" w:eastAsia="Times New Roman" w:hAnsi="Times New Roman" w:cs="Times New Roman"/>
+          <w:lang w:val="en-US" w:eastAsia="nb-NO"/>
+        </w:rPr>
+        <w:t xml:space="preserve"> store and cache that data,</w:t>
+      </w:r>
+      <w:r>
+        <w:rPr>
+          <w:rFonts w:ascii="Times New Roman" w:eastAsia="Times New Roman" w:hAnsi="Times New Roman" w:cs="Times New Roman"/>
+          <w:lang w:val="en-US" w:eastAsia="nb-NO"/>
+        </w:rPr>
+        <w:t xml:space="preserve"> and</w:t>
+      </w:r>
+      <w:r>
+        <w:rPr>
+          <w:rFonts w:ascii="Times New Roman" w:eastAsia="Times New Roman" w:hAnsi="Times New Roman" w:cs="Times New Roman"/>
+          <w:lang w:val="en-US" w:eastAsia="nb-NO"/>
+        </w:rPr>
+        <w:t xml:space="preserve"> in the end</w:t>
+      </w:r>
+      <w:r>
+        <w:rPr>
+          <w:rFonts w:ascii="Times New Roman" w:eastAsia="Times New Roman" w:hAnsi="Times New Roman" w:cs="Times New Roman"/>
+          <w:lang w:val="en-US" w:eastAsia="nb-NO"/>
+        </w:rPr>
+        <w:t xml:space="preserve"> send the outcome </w:t>
+      </w:r>
+      <w:r>
+        <w:rPr>
+          <w:rFonts w:ascii="Times New Roman" w:eastAsia="Times New Roman" w:hAnsi="Times New Roman" w:cs="Times New Roman"/>
+          <w:lang w:val="en-US" w:eastAsia="nb-NO"/>
+        </w:rPr>
+        <w:t>back</w:t>
+      </w:r>
+      <w:r>
+        <w:rPr>
+          <w:rFonts w:ascii="Times New Roman" w:eastAsia="Times New Roman" w:hAnsi="Times New Roman" w:cs="Times New Roman"/>
+          <w:lang w:val="en-US" w:eastAsia="nb-NO"/>
+        </w:rPr>
+        <w:t xml:space="preserve"> to the client. The server is concerned about getting and creating the data. Basically, WHAT to send to the client</w:t>
+      </w:r>
+      <w:r>
+        <w:rPr>
+          <w:rFonts w:ascii="Times New Roman" w:eastAsia="Times New Roman" w:hAnsi="Times New Roman" w:cs="Times New Roman"/>
+          <w:lang w:val="en-US" w:eastAsia="nb-NO"/>
+        </w:rPr>
+        <w:t xml:space="preserve"> and how to send that data in a relevant format.</w:t>
+      </w:r>
+    </w:p>
+    <w:p>
+      <w:pPr>
+        <w:rPr>
+          <w:rFonts w:ascii="Times New Roman" w:eastAsia="Times New Roman" w:hAnsi="Times New Roman" w:cs="Times New Roman"/>
+          <w:lang w:val="en-US" w:eastAsia="nb-NO"/>
+        </w:rPr>
+      </w:pPr>
+    </w:p>
+    <w:p>
+      <w:pPr>
+        <w:rPr>
+          <w:rFonts w:ascii="Times New Roman" w:eastAsia="Times New Roman" w:hAnsi="Times New Roman" w:cs="Times New Roman"/>
+          <w:lang w:val="en-US" w:eastAsia="nb-NO"/>
+        </w:rPr>
+      </w:pPr>
+      <w:r>
+        <w:rPr>
+          <w:rFonts w:ascii="Times New Roman" w:eastAsia="Times New Roman" w:hAnsi="Times New Roman" w:cs="Times New Roman"/>
+          <w:lang w:val="en-US" w:eastAsia="nb-NO"/>
+        </w:rPr>
+        <w:t>For the server-side the technologies to be deployed are:</w:t>
+      </w:r>
+    </w:p>
+    <w:p>
+      <w:pPr>
+        <w:pStyle w:val="Listeavsnitt"/>
+        <w:numPr>
+          <w:ilvl w:val="0"/>
+          <w:numId w:val="2"/>
+        </w:numPr>
+        <w:rPr>
+          <w:rFonts w:ascii="Times New Roman" w:eastAsia="Times New Roman" w:hAnsi="Times New Roman" w:cs="Times New Roman"/>
+          <w:lang w:val="en-US" w:eastAsia="nb-NO"/>
+        </w:rPr>
+      </w:pPr>
+      <w:proofErr w:type="gramStart"/>
+      <w:r>
+        <w:rPr>
+          <w:rFonts w:ascii="Times New Roman" w:eastAsia="Times New Roman" w:hAnsi="Times New Roman" w:cs="Times New Roman"/>
+          <w:lang w:val="en-US" w:eastAsia="nb-NO"/>
+        </w:rPr>
+        <w:t>Natural-compromise</w:t>
+      </w:r>
+      <w:proofErr w:type="gramEnd"/>
+    </w:p>
+    <w:p>
+      <w:pPr>
+        <w:pStyle w:val="Listeavsnitt"/>
+        <w:numPr>
+          <w:ilvl w:val="0"/>
+          <w:numId w:val="2"/>
+        </w:numPr>
+        <w:rPr>
+          <w:rFonts w:ascii="Times New Roman" w:eastAsia="Times New Roman" w:hAnsi="Times New Roman" w:cs="Times New Roman"/>
+          <w:lang w:val="en-US" w:eastAsia="nb-NO"/>
+        </w:rPr>
+      </w:pPr>
+      <w:r>
+        <w:rPr>
+          <w:rFonts w:ascii="Times New Roman" w:eastAsia="Times New Roman" w:hAnsi="Times New Roman" w:cs="Times New Roman"/>
+          <w:lang w:val="en-US" w:eastAsia="nb-NO"/>
+        </w:rPr>
+        <w:t>NLP</w:t>
+      </w:r>
+    </w:p>
+    <w:p>
+      <w:pPr>
+        <w:pStyle w:val="Listeavsnitt"/>
+        <w:numPr>
+          <w:ilvl w:val="0"/>
+          <w:numId w:val="2"/>
+        </w:numPr>
+        <w:rPr>
+          <w:rFonts w:ascii="Times New Roman" w:eastAsia="Times New Roman" w:hAnsi="Times New Roman" w:cs="Times New Roman"/>
+          <w:lang w:val="en-US" w:eastAsia="nb-NO"/>
+        </w:rPr>
+      </w:pPr>
+      <w:r>
+        <w:rPr>
+          <w:rFonts w:ascii="Times New Roman" w:eastAsia="Times New Roman" w:hAnsi="Times New Roman" w:cs="Times New Roman"/>
+          <w:lang w:val="en-US" w:eastAsia="nb-NO"/>
+        </w:rPr>
+        <w:t>Node.js</w:t>
+      </w:r>
+    </w:p>
+    <w:p>
+      <w:pPr>
+        <w:pStyle w:val="Listeavsnitt"/>
+        <w:numPr>
+          <w:ilvl w:val="0"/>
+          <w:numId w:val="2"/>
+        </w:numPr>
+        <w:rPr>
+          <w:rFonts w:ascii="Times New Roman" w:eastAsia="Times New Roman" w:hAnsi="Times New Roman" w:cs="Times New Roman"/>
+          <w:lang w:val="en-US" w:eastAsia="nb-NO"/>
+        </w:rPr>
+      </w:pPr>
+      <w:r>
+        <w:rPr>
+          <w:rFonts w:ascii="Times New Roman" w:eastAsia="Times New Roman" w:hAnsi="Times New Roman" w:cs="Times New Roman"/>
+          <w:lang w:val="en-US" w:eastAsia="nb-NO"/>
+        </w:rPr>
+        <w:lastRenderedPageBreak/>
+        <w:t>S3</w:t>
+      </w:r>
+    </w:p>
+    <w:p>
+      <w:pPr>
+        <w:pStyle w:val="Listeavsnitt"/>
+        <w:numPr>
+          <w:ilvl w:val="0"/>
+          <w:numId w:val="2"/>
+        </w:numPr>
+        <w:rPr>
+          <w:rFonts w:ascii="Times New Roman" w:eastAsia="Times New Roman" w:hAnsi="Times New Roman" w:cs="Times New Roman"/>
+          <w:lang w:val="en-US" w:eastAsia="nb-NO"/>
+        </w:rPr>
+      </w:pPr>
       <w:proofErr w:type="spellStart"/>
       <w:r>
         <w:rPr>
-          <w:lang w:val="en-US"/>
-        </w:rPr>
-        <w:t>Javascript</w:t>
+          <w:rFonts w:ascii="Times New Roman" w:eastAsia="Times New Roman" w:hAnsi="Times New Roman" w:cs="Times New Roman"/>
+          <w:lang w:val="en-US" w:eastAsia="nb-NO"/>
+        </w:rPr>
+        <w:t>ElastiCache</w:t>
       </w:r>
       <w:proofErr w:type="spellEnd"/>
     </w:p>
     <w:p>
       <w:pPr>
-        <w:pStyle w:val="Overskrift1"/>
-        <w:rPr>
-          <w:lang w:val="en-US"/>
-        </w:rPr>
-      </w:pPr>
-      <w:r>
-        <w:rPr>
-          <w:lang w:val="en-US"/>
-        </w:rPr>
-        <w:t>The division between client</w:t>
-      </w:r>
-      <w:r>
-        <w:rPr>
-          <w:lang w:val="en-US"/>
-        </w:rPr>
-        <w:t>-side and server-side</w:t>
-      </w:r>
-    </w:p>
-    <w:p>
-      <w:pPr>
-        <w:rPr>
-          <w:lang w:val="en-US"/>
-        </w:rPr>
-      </w:pPr>
+        <w:pStyle w:val="Listeavsnitt"/>
+        <w:numPr>
+          <w:ilvl w:val="0"/>
+          <w:numId w:val="2"/>
+        </w:numPr>
+        <w:rPr>
+          <w:rFonts w:ascii="Times New Roman" w:eastAsia="Times New Roman" w:hAnsi="Times New Roman" w:cs="Times New Roman"/>
+          <w:lang w:val="en-US" w:eastAsia="nb-NO"/>
+        </w:rPr>
+      </w:pPr>
+      <w:r>
+        <w:rPr>
+          <w:rFonts w:ascii="Times New Roman" w:eastAsia="Times New Roman" w:hAnsi="Times New Roman" w:cs="Times New Roman"/>
+          <w:lang w:val="en-US" w:eastAsia="nb-NO"/>
+        </w:rPr>
+        <w:t>REST</w:t>
+      </w:r>
+    </w:p>
+    <w:p>
+      <w:pPr>
+        <w:rPr>
+          <w:rFonts w:ascii="Times New Roman" w:eastAsia="Times New Roman" w:hAnsi="Times New Roman" w:cs="Times New Roman"/>
+          <w:lang w:val="en-US" w:eastAsia="nb-NO"/>
+        </w:rPr>
+      </w:pPr>
+    </w:p>
+    <w:p>
+      <w:pPr>
+        <w:rPr>
+          <w:rFonts w:ascii="Times New Roman" w:eastAsia="Times New Roman" w:hAnsi="Times New Roman" w:cs="Times New Roman"/>
+          <w:lang w:val="en-US" w:eastAsia="nb-NO"/>
+        </w:rPr>
+      </w:pPr>
+      <w:r>
+        <w:rPr>
+          <w:rFonts w:ascii="Times New Roman" w:eastAsia="Times New Roman" w:hAnsi="Times New Roman" w:cs="Times New Roman"/>
+          <w:lang w:val="en-US" w:eastAsia="nb-NO"/>
+        </w:rPr>
+        <w:t>The client is only responsible for HOW to display the data it receives from the server to the user.</w:t>
+      </w:r>
+    </w:p>
+    <w:p>
+      <w:pPr>
+        <w:rPr>
+          <w:rFonts w:ascii="Times New Roman" w:eastAsia="Times New Roman" w:hAnsi="Times New Roman" w:cs="Times New Roman"/>
+          <w:lang w:val="en-US" w:eastAsia="nb-NO"/>
+        </w:rPr>
+      </w:pPr>
+    </w:p>
+    <w:p>
+      <w:pPr>
+        <w:rPr>
+          <w:rFonts w:ascii="Times New Roman" w:eastAsia="Times New Roman" w:hAnsi="Times New Roman" w:cs="Times New Roman"/>
+          <w:lang w:val="en-US" w:eastAsia="nb-NO"/>
+        </w:rPr>
+      </w:pPr>
+      <w:r>
+        <w:rPr>
+          <w:rFonts w:ascii="Times New Roman" w:eastAsia="Times New Roman" w:hAnsi="Times New Roman" w:cs="Times New Roman"/>
+          <w:lang w:val="en-US" w:eastAsia="nb-NO"/>
+        </w:rPr>
+        <w:t>Technologies to be deployed on client-side:</w:t>
+      </w:r>
+    </w:p>
+    <w:p>
+      <w:pPr>
+        <w:pStyle w:val="Listeavsnitt"/>
+        <w:numPr>
+          <w:ilvl w:val="0"/>
+          <w:numId w:val="2"/>
+        </w:numPr>
+        <w:rPr>
+          <w:rFonts w:ascii="Times New Roman" w:eastAsia="Times New Roman" w:hAnsi="Times New Roman" w:cs="Times New Roman"/>
+          <w:lang w:val="en-US" w:eastAsia="nb-NO"/>
+        </w:rPr>
+      </w:pPr>
+      <w:r>
+        <w:rPr>
+          <w:rFonts w:ascii="Times New Roman" w:eastAsia="Times New Roman" w:hAnsi="Times New Roman" w:cs="Times New Roman"/>
+          <w:lang w:val="en-US" w:eastAsia="nb-NO"/>
+        </w:rPr>
+        <w:t>React</w:t>
+      </w:r>
+    </w:p>
+    <w:p>
+      <w:pPr>
+        <w:pStyle w:val="Listeavsnitt"/>
+        <w:numPr>
+          <w:ilvl w:val="0"/>
+          <w:numId w:val="2"/>
+        </w:numPr>
+        <w:rPr>
+          <w:rFonts w:ascii="Times New Roman" w:eastAsia="Times New Roman" w:hAnsi="Times New Roman" w:cs="Times New Roman"/>
+          <w:lang w:val="en-US" w:eastAsia="nb-NO"/>
+        </w:rPr>
+      </w:pPr>
+      <w:r>
+        <w:rPr>
+          <w:rFonts w:ascii="Times New Roman" w:eastAsia="Times New Roman" w:hAnsi="Times New Roman" w:cs="Times New Roman"/>
+          <w:lang w:val="en-US" w:eastAsia="nb-NO"/>
+        </w:rPr>
+        <w:t>D3.js</w:t>
+      </w:r>
+    </w:p>
+    <w:p>
+      <w:pPr>
+        <w:pStyle w:val="Listeavsnitt"/>
+        <w:numPr>
+          <w:ilvl w:val="0"/>
+          <w:numId w:val="2"/>
+        </w:numPr>
+        <w:rPr>
+          <w:rFonts w:ascii="Times New Roman" w:eastAsia="Times New Roman" w:hAnsi="Times New Roman" w:cs="Times New Roman"/>
+          <w:lang w:val="en-US" w:eastAsia="nb-NO"/>
+        </w:rPr>
+      </w:pPr>
+      <w:r>
+        <w:rPr>
+          <w:rFonts w:ascii="Times New Roman" w:eastAsia="Times New Roman" w:hAnsi="Times New Roman" w:cs="Times New Roman"/>
+          <w:lang w:val="en-US" w:eastAsia="nb-NO"/>
+        </w:rPr>
+        <w:t>Twitter bootstrap</w:t>
+      </w:r>
     </w:p>
     <w:p>
       <w:pPr>
@@ -923,6 +1636,119 @@
     </w:lvl>
   </w:abstractNum>
   <w:abstractNum w:abstractNumId="1" w15:restartNumberingAfterBreak="0">
+    <w:nsid w:val="4FCA408D"/>
+    <w:multiLevelType w:val="hybridMultilevel"/>
+    <w:tmpl w:val="4EEC43E4"/>
+    <w:lvl w:ilvl="0" w:tplc="0414000F">
+      <w:start w:val="1"/>
+      <w:numFmt w:val="decimal"/>
+      <w:lvlText w:val="%1."/>
+      <w:lvlJc w:val="left"/>
+      <w:pPr>
+        <w:ind w:left="720" w:hanging="360"/>
+      </w:pPr>
+      <w:rPr>
+        <w:rFonts w:hint="default"/>
+      </w:rPr>
+    </w:lvl>
+    <w:lvl w:ilvl="1" w:tplc="04140003">
+      <w:start w:val="1"/>
+      <w:numFmt w:val="bullet"/>
+      <w:lvlText w:val="o"/>
+      <w:lvlJc w:val="left"/>
+      <w:pPr>
+        <w:ind w:left="1440" w:hanging="360"/>
+      </w:pPr>
+      <w:rPr>
+        <w:rFonts w:ascii="Courier New" w:hAnsi="Courier New" w:hint="default"/>
+      </w:rPr>
+    </w:lvl>
+    <w:lvl w:ilvl="2" w:tplc="04140005" w:tentative="1">
+      <w:start w:val="1"/>
+      <w:numFmt w:val="bullet"/>
+      <w:lvlText w:val=""/>
+      <w:lvlJc w:val="left"/>
+      <w:pPr>
+        <w:ind w:left="2160" w:hanging="360"/>
+      </w:pPr>
+      <w:rPr>
+        <w:rFonts w:ascii="Wingdings" w:hAnsi="Wingdings" w:hint="default"/>
+      </w:rPr>
+    </w:lvl>
+    <w:lvl w:ilvl="3" w:tplc="04140001" w:tentative="1">
+      <w:start w:val="1"/>
+      <w:numFmt w:val="bullet"/>
+      <w:lvlText w:val=""/>
+      <w:lvlJc w:val="left"/>
+      <w:pPr>
+        <w:ind w:left="2880" w:hanging="360"/>
+      </w:pPr>
+      <w:rPr>
+        <w:rFonts w:ascii="Symbol" w:hAnsi="Symbol" w:hint="default"/>
+      </w:rPr>
+    </w:lvl>
+    <w:lvl w:ilvl="4" w:tplc="04140003" w:tentative="1">
+      <w:start w:val="1"/>
+      <w:numFmt w:val="bullet"/>
+      <w:lvlText w:val="o"/>
+      <w:lvlJc w:val="left"/>
+      <w:pPr>
+        <w:ind w:left="3600" w:hanging="360"/>
+      </w:pPr>
+      <w:rPr>
+        <w:rFonts w:ascii="Courier New" w:hAnsi="Courier New" w:hint="default"/>
+      </w:rPr>
+    </w:lvl>
+    <w:lvl w:ilvl="5" w:tplc="04140005" w:tentative="1">
+      <w:start w:val="1"/>
+      <w:numFmt w:val="bullet"/>
+      <w:lvlText w:val=""/>
+      <w:lvlJc w:val="left"/>
+      <w:pPr>
+        <w:ind w:left="4320" w:hanging="360"/>
+      </w:pPr>
+      <w:rPr>
+        <w:rFonts w:ascii="Wingdings" w:hAnsi="Wingdings" w:hint="default"/>
+      </w:rPr>
+    </w:lvl>
+    <w:lvl w:ilvl="6" w:tplc="04140001" w:tentative="1">
+      <w:start w:val="1"/>
+      <w:numFmt w:val="bullet"/>
+      <w:lvlText w:val=""/>
+      <w:lvlJc w:val="left"/>
+      <w:pPr>
+        <w:ind w:left="5040" w:hanging="360"/>
+      </w:pPr>
+      <w:rPr>
+        <w:rFonts w:ascii="Symbol" w:hAnsi="Symbol" w:hint="default"/>
+      </w:rPr>
+    </w:lvl>
+    <w:lvl w:ilvl="7" w:tplc="04140003" w:tentative="1">
+      <w:start w:val="1"/>
+      <w:numFmt w:val="bullet"/>
+      <w:lvlText w:val="o"/>
+      <w:lvlJc w:val="left"/>
+      <w:pPr>
+        <w:ind w:left="5760" w:hanging="360"/>
+      </w:pPr>
+      <w:rPr>
+        <w:rFonts w:ascii="Courier New" w:hAnsi="Courier New" w:hint="default"/>
+      </w:rPr>
+    </w:lvl>
+    <w:lvl w:ilvl="8" w:tplc="04140005" w:tentative="1">
+      <w:start w:val="1"/>
+      <w:numFmt w:val="bullet"/>
+      <w:lvlText w:val=""/>
+      <w:lvlJc w:val="left"/>
+      <w:pPr>
+        <w:ind w:left="6480" w:hanging="360"/>
+      </w:pPr>
+      <w:rPr>
+        <w:rFonts w:ascii="Wingdings" w:hAnsi="Wingdings" w:hint="default"/>
+      </w:rPr>
+    </w:lvl>
+  </w:abstractNum>
+  <w:abstractNum w:abstractNumId="2" w15:restartNumberingAfterBreak="0">
     <w:nsid w:val="7AFF69E3"/>
     <w:multiLevelType w:val="hybridMultilevel"/>
     <w:tmpl w:val="4A10BA78"/>
@@ -1012,10 +1838,13 @@
     </w:lvl>
   </w:abstractNum>
   <w:num w:numId="1">
-    <w:abstractNumId w:val="1"/>
+    <w:abstractNumId w:val="2"/>
   </w:num>
   <w:num w:numId="2">
     <w:abstractNumId w:val="0"/>
+  </w:num>
+  <w:num w:numId="3">
+    <w:abstractNumId w:val="1"/>
   </w:num>
 </w:numbering>
 </file>
@@ -1033,7 +1862,7 @@
     </w:rPrDefault>
     <w:pPrDefault/>
   </w:docDefaults>
-  <w:latentStyles w:defLockedState="0" w:defUIPriority="99" w:defSemiHidden="0" w:defUnhideWhenUsed="0" w:defQFormat="0" w:count="377">
+  <w:latentStyles w:defLockedState="0" w:defUIPriority="99" w:defSemiHidden="0" w:defUnhideWhenUsed="0" w:defQFormat="0" w:count="376">
     <w:lsdException w:name="Normal" w:uiPriority="0" w:qFormat="1"/>
     <w:lsdException w:name="heading 1" w:uiPriority="9" w:qFormat="1"/>
     <w:lsdException w:name="heading 2" w:semiHidden="1" w:uiPriority="9" w:unhideWhenUsed="1" w:qFormat="1"/>
@@ -1139,6 +1968,7 @@
     <w:lsdException w:name="HTML Sample" w:semiHidden="1" w:unhideWhenUsed="1"/>
     <w:lsdException w:name="HTML Typewriter" w:semiHidden="1" w:unhideWhenUsed="1"/>
     <w:lsdException w:name="HTML Variable" w:semiHidden="1" w:unhideWhenUsed="1"/>
+    <w:lsdException w:name="Normal Table" w:semiHidden="1" w:unhideWhenUsed="1"/>
     <w:lsdException w:name="annotation subject" w:semiHidden="1" w:unhideWhenUsed="1"/>
     <w:lsdException w:name="No List" w:semiHidden="1" w:unhideWhenUsed="1"/>
     <w:lsdException w:name="Outline List 1" w:semiHidden="1" w:unhideWhenUsed="1"/>
@@ -1185,8 +2015,10 @@
     <w:lsdException w:name="Table Subtle 2" w:semiHidden="1" w:unhideWhenUsed="1"/>
     <w:lsdException w:name="Table Web 1" w:semiHidden="1" w:unhideWhenUsed="1"/>
     <w:lsdException w:name="Table Web 2" w:semiHidden="1" w:unhideWhenUsed="1"/>
+    <w:lsdException w:name="Table Web 3" w:semiHidden="1" w:unhideWhenUsed="1"/>
     <w:lsdException w:name="Balloon Text" w:semiHidden="1" w:unhideWhenUsed="1"/>
     <w:lsdException w:name="Table Grid" w:uiPriority="39"/>
+    <w:lsdException w:name="Table Theme" w:semiHidden="1" w:unhideWhenUsed="1"/>
     <w:lsdException w:name="Placeholder Text" w:semiHidden="1"/>
     <w:lsdException w:name="No Spacing" w:uiPriority="1" w:qFormat="1"/>
     <w:lsdException w:name="Light Shading" w:uiPriority="60"/>
@@ -1407,7 +2239,6 @@
     <w:lsdException w:name="Hashtag" w:semiHidden="1" w:unhideWhenUsed="1"/>
     <w:lsdException w:name="Unresolved Mention" w:semiHidden="1" w:unhideWhenUsed="1"/>
     <w:lsdException w:name="Smart Link" w:semiHidden="1" w:unhideWhenUsed="1"/>
-    <w:lsdException w:name="Smart Link Error" w:semiHidden="1" w:unhideWhenUsed="1"/>
   </w:latentStyles>
   <w:style w:type="paragraph" w:default="1" w:styleId="Normal">
     <w:name w:val="Normal"/>

</xml_diff>